<commit_message>
Modify: FDD006 PO Layout
</commit_message>
<xml_diff>
--- a/Word/StandardPurchaseOrder_HMEA.docx
+++ b/Word/StandardPurchaseOrder_HMEA.docx
@@ -67,11 +67,9 @@
                 <w:pPr>
                   <w:pStyle w:val="Heading1"/>
                 </w:pPr>
-                <w:proofErr w:type="spellStart"/>
                 <w:r>
                   <w:t>ShiptoAddress_Lbl</w:t>
                 </w:r>
-                <w:proofErr w:type="spellEnd"/>
               </w:p>
             </w:tc>
           </w:sdtContent>
@@ -161,14 +159,12 @@
                     <w:rFonts w:cstheme="minorHAnsi"/>
                   </w:rPr>
                 </w:pPr>
-                <w:proofErr w:type="spellStart"/>
                 <w:r>
                   <w:rPr>
                     <w:rFonts w:cstheme="minorHAnsi"/>
                   </w:rPr>
                   <w:t>ShipToName</w:t>
                 </w:r>
-                <w:proofErr w:type="spellEnd"/>
               </w:p>
             </w:tc>
           </w:sdtContent>
@@ -284,14 +280,12 @@
                     <w:rFonts w:cstheme="minorHAnsi"/>
                   </w:rPr>
                 </w:pPr>
-                <w:proofErr w:type="spellStart"/>
                 <w:r>
                   <w:rPr>
                     <w:rFonts w:cstheme="minorHAnsi"/>
                   </w:rPr>
                   <w:t>ShipToCountry</w:t>
                 </w:r>
-                <w:proofErr w:type="spellEnd"/>
               </w:p>
             </w:tc>
           </w:sdtContent>
@@ -334,25 +328,40 @@
         </w:sdt>
       </w:tr>
       <w:tr>
-        <w:tc>
-          <w:tcPr>
-            <w:tcW w:w="2938" w:type="dxa"/>
-          </w:tcPr>
-          <w:p>
-            <w:pPr>
-              <w:pStyle w:val="NoSpacing"/>
-              <w:rPr>
-                <w:rFonts w:cstheme="minorHAnsi"/>
-              </w:rPr>
-            </w:pPr>
-            <w:r>
-              <w:rPr>
-                <w:rFonts w:cstheme="minorHAnsi"/>
-              </w:rPr>
-              <w:t>BuyFromAddr3</w:t>
-            </w:r>
-          </w:p>
-        </w:tc>
+        <w:sdt>
+          <w:sdtPr>
+            <w:rPr>
+              <w:rFonts w:cstheme="minorHAnsi"/>
+            </w:rPr>
+            <w:id w:val="-747955775"/>
+            <w:placeholder>
+              <w:docPart w:val="DefaultPlaceholder_-1854013440"/>
+            </w:placeholder>
+            <w:dataBinding w:prefixMappings="xmlns:ns0='urn:microsoft-dynamics-nav/reports/Standard_Purchase_Order/1322/' " w:xpath="/ns0:NavWordReportXmlPart[1]/ns0:Purchase_Header[1]/ns0:BuyFromAddr3[1]" w:storeItemID="{7C9D7B99-3F0A-4DC8-9D28-B3E523DBEA5C}"/>
+            <w:text/>
+          </w:sdtPr>
+          <w:sdtContent>
+            <w:tc>
+              <w:tcPr>
+                <w:tcW w:w="2938" w:type="dxa"/>
+              </w:tcPr>
+              <w:p>
+                <w:pPr>
+                  <w:pStyle w:val="NoSpacing"/>
+                  <w:rPr>
+                    <w:rFonts w:cstheme="minorHAnsi"/>
+                  </w:rPr>
+                </w:pPr>
+                <w:r>
+                  <w:rPr>
+                    <w:rFonts w:cstheme="minorHAnsi"/>
+                  </w:rPr>
+                  <w:t>BuyFromAddr3</w:t>
+                </w:r>
+              </w:p>
+            </w:tc>
+          </w:sdtContent>
+        </w:sdt>
         <w:tc>
           <w:tcPr>
             <w:tcW w:w="1173" w:type="dxa"/>
@@ -379,46 +388,76 @@
             </w:pPr>
           </w:p>
         </w:tc>
-        <w:tc>
-          <w:tcPr>
-            <w:tcW w:w="2938" w:type="dxa"/>
-          </w:tcPr>
-          <w:p>
-            <w:pPr>
-              <w:pStyle w:val="NoSpacing"/>
-              <w:rPr>
-                <w:rFonts w:cstheme="minorHAnsi"/>
-              </w:rPr>
-            </w:pPr>
-            <w:r>
-              <w:rPr>
-                <w:rFonts w:cstheme="minorHAnsi"/>
-              </w:rPr>
-              <w:t>CompanyAddress3</w:t>
-            </w:r>
-          </w:p>
-        </w:tc>
+        <w:sdt>
+          <w:sdtPr>
+            <w:rPr>
+              <w:rFonts w:cstheme="minorHAnsi"/>
+            </w:rPr>
+            <w:id w:val="2019732453"/>
+            <w:placeholder>
+              <w:docPart w:val="DefaultPlaceholder_-1854013440"/>
+            </w:placeholder>
+            <w:dataBinding w:prefixMappings="xmlns:ns0='urn:microsoft-dynamics-nav/reports/Standard_Purchase_Order/1322/' " w:xpath="/ns0:NavWordReportXmlPart[1]/ns0:Purchase_Header[1]/ns0:CompanyAddress3[1]" w:storeItemID="{7C9D7B99-3F0A-4DC8-9D28-B3E523DBEA5C}"/>
+            <w:text/>
+          </w:sdtPr>
+          <w:sdtContent>
+            <w:tc>
+              <w:tcPr>
+                <w:tcW w:w="2938" w:type="dxa"/>
+              </w:tcPr>
+              <w:p>
+                <w:pPr>
+                  <w:pStyle w:val="NoSpacing"/>
+                  <w:rPr>
+                    <w:rFonts w:cstheme="minorHAnsi"/>
+                  </w:rPr>
+                </w:pPr>
+                <w:r>
+                  <w:rPr>
+                    <w:rFonts w:cstheme="minorHAnsi"/>
+                  </w:rPr>
+                  <w:t>CompanyAddress3</w:t>
+                </w:r>
+              </w:p>
+            </w:tc>
+          </w:sdtContent>
+        </w:sdt>
       </w:tr>
       <w:tr>
-        <w:tc>
-          <w:tcPr>
-            <w:tcW w:w="2938" w:type="dxa"/>
-          </w:tcPr>
-          <w:p>
-            <w:pPr>
-              <w:pStyle w:val="NoSpacing"/>
-              <w:rPr>
-                <w:rFonts w:cstheme="minorHAnsi"/>
-              </w:rPr>
-            </w:pPr>
-            <w:r>
-              <w:rPr>
-                <w:rFonts w:cstheme="minorHAnsi"/>
-              </w:rPr>
-              <w:t>BuyFromAddr4</w:t>
-            </w:r>
-          </w:p>
-        </w:tc>
+        <w:sdt>
+          <w:sdtPr>
+            <w:rPr>
+              <w:rFonts w:cstheme="minorHAnsi"/>
+            </w:rPr>
+            <w:id w:val="-1467119515"/>
+            <w:placeholder>
+              <w:docPart w:val="DefaultPlaceholder_-1854013440"/>
+            </w:placeholder>
+            <w:dataBinding w:prefixMappings="xmlns:ns0='urn:microsoft-dynamics-nav/reports/Standard_Purchase_Order/1322/' " w:xpath="/ns0:NavWordReportXmlPart[1]/ns0:Purchase_Header[1]/ns0:BuyFromAddr4[1]" w:storeItemID="{7C9D7B99-3F0A-4DC8-9D28-B3E523DBEA5C}"/>
+            <w:text/>
+          </w:sdtPr>
+          <w:sdtContent>
+            <w:tc>
+              <w:tcPr>
+                <w:tcW w:w="2938" w:type="dxa"/>
+              </w:tcPr>
+              <w:p>
+                <w:pPr>
+                  <w:pStyle w:val="NoSpacing"/>
+                  <w:rPr>
+                    <w:rFonts w:cstheme="minorHAnsi"/>
+                  </w:rPr>
+                </w:pPr>
+                <w:r>
+                  <w:rPr>
+                    <w:rFonts w:cstheme="minorHAnsi"/>
+                  </w:rPr>
+                  <w:t>BuyFromAddr4</w:t>
+                </w:r>
+              </w:p>
+            </w:tc>
+          </w:sdtContent>
+        </w:sdt>
         <w:tc>
           <w:tcPr>
             <w:tcW w:w="1173" w:type="dxa"/>
@@ -445,46 +484,76 @@
             </w:pPr>
           </w:p>
         </w:tc>
-        <w:tc>
-          <w:tcPr>
-            <w:tcW w:w="2938" w:type="dxa"/>
-          </w:tcPr>
-          <w:p>
-            <w:pPr>
-              <w:pStyle w:val="NoSpacing"/>
-              <w:rPr>
-                <w:rFonts w:cstheme="minorHAnsi"/>
-              </w:rPr>
-            </w:pPr>
-            <w:r>
-              <w:rPr>
-                <w:rFonts w:cstheme="minorHAnsi"/>
-              </w:rPr>
-              <w:t>CompanyAddress4</w:t>
-            </w:r>
-          </w:p>
-        </w:tc>
+        <w:sdt>
+          <w:sdtPr>
+            <w:rPr>
+              <w:rFonts w:cstheme="minorHAnsi"/>
+            </w:rPr>
+            <w:id w:val="1532072589"/>
+            <w:placeholder>
+              <w:docPart w:val="DefaultPlaceholder_-1854013440"/>
+            </w:placeholder>
+            <w:dataBinding w:prefixMappings="xmlns:ns0='urn:microsoft-dynamics-nav/reports/Standard_Purchase_Order/1322/' " w:xpath="/ns0:NavWordReportXmlPart[1]/ns0:Purchase_Header[1]/ns0:CompanyAddress4[1]" w:storeItemID="{7C9D7B99-3F0A-4DC8-9D28-B3E523DBEA5C}"/>
+            <w:text/>
+          </w:sdtPr>
+          <w:sdtContent>
+            <w:tc>
+              <w:tcPr>
+                <w:tcW w:w="2938" w:type="dxa"/>
+              </w:tcPr>
+              <w:p>
+                <w:pPr>
+                  <w:pStyle w:val="NoSpacing"/>
+                  <w:rPr>
+                    <w:rFonts w:cstheme="minorHAnsi"/>
+                  </w:rPr>
+                </w:pPr>
+                <w:r>
+                  <w:rPr>
+                    <w:rFonts w:cstheme="minorHAnsi"/>
+                  </w:rPr>
+                  <w:t>CompanyAddress4</w:t>
+                </w:r>
+              </w:p>
+            </w:tc>
+          </w:sdtContent>
+        </w:sdt>
       </w:tr>
       <w:tr>
-        <w:tc>
-          <w:tcPr>
-            <w:tcW w:w="2938" w:type="dxa"/>
-          </w:tcPr>
-          <w:p>
-            <w:pPr>
-              <w:pStyle w:val="NoSpacing"/>
-              <w:rPr>
-                <w:rFonts w:cstheme="minorHAnsi"/>
-              </w:rPr>
-            </w:pPr>
-            <w:r>
-              <w:rPr>
-                <w:rFonts w:cstheme="minorHAnsi"/>
-              </w:rPr>
-              <w:t>BuyFromAddr5</w:t>
-            </w:r>
-          </w:p>
-        </w:tc>
+        <w:sdt>
+          <w:sdtPr>
+            <w:rPr>
+              <w:rFonts w:cstheme="minorHAnsi"/>
+            </w:rPr>
+            <w:id w:val="-2106871520"/>
+            <w:placeholder>
+              <w:docPart w:val="DefaultPlaceholder_-1854013440"/>
+            </w:placeholder>
+            <w:dataBinding w:prefixMappings="xmlns:ns0='urn:microsoft-dynamics-nav/reports/Standard_Purchase_Order/1322/' " w:xpath="/ns0:NavWordReportXmlPart[1]/ns0:Purchase_Header[1]/ns0:BuyFromAddr5[1]" w:storeItemID="{7C9D7B99-3F0A-4DC8-9D28-B3E523DBEA5C}"/>
+            <w:text/>
+          </w:sdtPr>
+          <w:sdtContent>
+            <w:tc>
+              <w:tcPr>
+                <w:tcW w:w="2938" w:type="dxa"/>
+              </w:tcPr>
+              <w:p>
+                <w:pPr>
+                  <w:pStyle w:val="NoSpacing"/>
+                  <w:rPr>
+                    <w:rFonts w:cstheme="minorHAnsi"/>
+                  </w:rPr>
+                </w:pPr>
+                <w:r>
+                  <w:rPr>
+                    <w:rFonts w:cstheme="minorHAnsi"/>
+                  </w:rPr>
+                  <w:t>BuyFromAddr5</w:t>
+                </w:r>
+              </w:p>
+            </w:tc>
+          </w:sdtContent>
+        </w:sdt>
         <w:tc>
           <w:tcPr>
             <w:tcW w:w="1173" w:type="dxa"/>
@@ -511,25 +580,40 @@
             </w:pPr>
           </w:p>
         </w:tc>
-        <w:tc>
-          <w:tcPr>
-            <w:tcW w:w="2938" w:type="dxa"/>
-          </w:tcPr>
-          <w:p>
-            <w:pPr>
-              <w:pStyle w:val="NoSpacing"/>
-              <w:rPr>
-                <w:rFonts w:cstheme="minorHAnsi"/>
-              </w:rPr>
-            </w:pPr>
-            <w:r>
-              <w:rPr>
-                <w:rFonts w:cstheme="minorHAnsi"/>
-              </w:rPr>
-              <w:t>CompanyAddress5</w:t>
-            </w:r>
-          </w:p>
-        </w:tc>
+        <w:sdt>
+          <w:sdtPr>
+            <w:rPr>
+              <w:rFonts w:cstheme="minorHAnsi"/>
+            </w:rPr>
+            <w:id w:val="1131977194"/>
+            <w:placeholder>
+              <w:docPart w:val="DefaultPlaceholder_-1854013440"/>
+            </w:placeholder>
+            <w:dataBinding w:prefixMappings="xmlns:ns0='urn:microsoft-dynamics-nav/reports/Standard_Purchase_Order/1322/' " w:xpath="/ns0:NavWordReportXmlPart[1]/ns0:Purchase_Header[1]/ns0:CompanyAddress4[1]" w:storeItemID="{7C9D7B99-3F0A-4DC8-9D28-B3E523DBEA5C}"/>
+            <w:text/>
+          </w:sdtPr>
+          <w:sdtContent>
+            <w:tc>
+              <w:tcPr>
+                <w:tcW w:w="2938" w:type="dxa"/>
+              </w:tcPr>
+              <w:p>
+                <w:pPr>
+                  <w:pStyle w:val="NoSpacing"/>
+                  <w:rPr>
+                    <w:rFonts w:cstheme="minorHAnsi"/>
+                  </w:rPr>
+                </w:pPr>
+                <w:r>
+                  <w:rPr>
+                    <w:rFonts w:cstheme="minorHAnsi"/>
+                  </w:rPr>
+                  <w:t>CompanyAddress4</w:t>
+                </w:r>
+              </w:p>
+            </w:tc>
+          </w:sdtContent>
+        </w:sdt>
       </w:tr>
       <w:tr>
         <w:sdt>
@@ -558,14 +642,12 @@
                     <w:rFonts w:cstheme="minorHAnsi"/>
                   </w:rPr>
                 </w:pPr>
-                <w:proofErr w:type="spellStart"/>
                 <w:r>
                   <w:rPr>
                     <w:rFonts w:cstheme="minorHAnsi"/>
                   </w:rPr>
                   <w:t>VATNoText</w:t>
                 </w:r>
-                <w:proofErr w:type="spellEnd"/>
               </w:p>
             </w:tc>
           </w:sdtContent>
@@ -596,14 +678,12 @@
                     <w:rFonts w:cstheme="minorHAnsi"/>
                   </w:rPr>
                 </w:pPr>
-                <w:proofErr w:type="spellStart"/>
                 <w:r>
                   <w:rPr>
                     <w:rFonts w:cstheme="minorHAnsi"/>
                   </w:rPr>
                   <w:t>VATRegNo_PurchHeader</w:t>
                 </w:r>
-                <w:proofErr w:type="spellEnd"/>
               </w:p>
             </w:tc>
           </w:sdtContent>
@@ -686,11 +766,9 @@
                 <w:pPr>
                   <w:pStyle w:val="Heading1"/>
                 </w:pPr>
-                <w:proofErr w:type="spellStart"/>
                 <w:r>
                   <w:t>PaymentTermsDesc_Lbl</w:t>
                 </w:r>
-                <w:proofErr w:type="spellEnd"/>
               </w:p>
             </w:tc>
           </w:sdtContent>
@@ -715,11 +793,9 @@
                 <w:pPr>
                   <w:pStyle w:val="Heading1"/>
                 </w:pPr>
-                <w:proofErr w:type="spellStart"/>
                 <w:r>
                   <w:t>Buyer_Lbl</w:t>
                 </w:r>
-                <w:proofErr w:type="spellEnd"/>
               </w:p>
             </w:tc>
           </w:sdtContent>
@@ -744,11 +820,9 @@
                 <w:pPr>
                   <w:pStyle w:val="Heading1"/>
                 </w:pPr>
-                <w:proofErr w:type="spellStart"/>
                 <w:r>
                   <w:t>Receiveby_Lbl</w:t>
                 </w:r>
-                <w:proofErr w:type="spellEnd"/>
               </w:p>
             </w:tc>
           </w:sdtContent>
@@ -773,11 +847,9 @@
                 <w:pPr>
                   <w:pStyle w:val="Heading1"/>
                 </w:pPr>
-                <w:proofErr w:type="spellStart"/>
                 <w:r>
                   <w:t>ShipmentMethodDesc_Lbl</w:t>
                 </w:r>
-                <w:proofErr w:type="spellEnd"/>
               </w:p>
             </w:tc>
           </w:sdtContent>
@@ -801,11 +873,9 @@
                 <w:tcW w:w="2160" w:type="dxa"/>
               </w:tcPr>
               <w:p>
-                <w:proofErr w:type="spellStart"/>
                 <w:r>
                   <w:t>PaymentTermsDesc</w:t>
                 </w:r>
-                <w:proofErr w:type="spellEnd"/>
               </w:p>
             </w:tc>
           </w:sdtContent>
@@ -827,11 +897,9 @@
                 <w:tcW w:w="2160" w:type="dxa"/>
               </w:tcPr>
               <w:p>
-                <w:proofErr w:type="spellStart"/>
                 <w:r>
                   <w:t>SalesPurchPersonName</w:t>
                 </w:r>
-                <w:proofErr w:type="spellEnd"/>
               </w:p>
             </w:tc>
           </w:sdtContent>
@@ -853,11 +921,9 @@
                 <w:tcW w:w="2160" w:type="dxa"/>
               </w:tcPr>
               <w:p>
-                <w:proofErr w:type="spellStart"/>
                 <w:r>
                   <w:t>ExptRecptDt_PurchaseHeader</w:t>
                 </w:r>
-                <w:proofErr w:type="spellEnd"/>
               </w:p>
             </w:tc>
           </w:sdtContent>
@@ -879,11 +945,9 @@
                 <w:tcW w:w="3744" w:type="dxa"/>
               </w:tcPr>
               <w:p>
-                <w:proofErr w:type="spellStart"/>
                 <w:r>
                   <w:t>ShipmentMethodDesc</w:t>
                 </w:r>
-                <w:proofErr w:type="spellEnd"/>
               </w:p>
             </w:tc>
           </w:sdtContent>
@@ -910,11 +974,9 @@
                 <w:pPr>
                   <w:pStyle w:val="Heading1"/>
                 </w:pPr>
-                <w:proofErr w:type="spellStart"/>
                 <w:r>
                   <w:t>PricesInclVAT_PurchHeader_Lbl</w:t>
                 </w:r>
-                <w:proofErr w:type="spellEnd"/>
               </w:p>
             </w:tc>
           </w:sdtContent>
@@ -939,11 +1001,9 @@
                 <w:pPr>
                   <w:pStyle w:val="Heading1"/>
                 </w:pPr>
-                <w:proofErr w:type="spellStart"/>
                 <w:r>
                   <w:t>CompanyVATRegistrationNo_Lbl</w:t>
                 </w:r>
-                <w:proofErr w:type="spellEnd"/>
               </w:p>
             </w:tc>
           </w:sdtContent>
@@ -968,11 +1028,9 @@
                 <w:pPr>
                   <w:pStyle w:val="Heading1"/>
                 </w:pPr>
-                <w:proofErr w:type="spellStart"/>
                 <w:r>
                   <w:t>CompanyGiroNo_Lbl</w:t>
                 </w:r>
-                <w:proofErr w:type="spellEnd"/>
               </w:p>
             </w:tc>
           </w:sdtContent>
@@ -1006,11 +1064,9 @@
                 <w:tcW w:w="2160" w:type="dxa"/>
               </w:tcPr>
               <w:p>
-                <w:proofErr w:type="spellStart"/>
                 <w:r>
                   <w:t>PricesInclVAT_PurchHeader</w:t>
                 </w:r>
-                <w:proofErr w:type="spellEnd"/>
               </w:p>
             </w:tc>
           </w:sdtContent>
@@ -1032,11 +1088,9 @@
                 <w:tcW w:w="2160" w:type="dxa"/>
               </w:tcPr>
               <w:p>
-                <w:proofErr w:type="spellStart"/>
                 <w:r>
                   <w:t>CompanyVATRegistrationNo</w:t>
                 </w:r>
-                <w:proofErr w:type="spellEnd"/>
               </w:p>
             </w:tc>
           </w:sdtContent>
@@ -1058,11 +1112,9 @@
                 <w:tcW w:w="2160" w:type="dxa"/>
               </w:tcPr>
               <w:p>
-                <w:proofErr w:type="spellStart"/>
                 <w:r>
                   <w:t>CompanyGiroNo</w:t>
                 </w:r>
-                <w:proofErr w:type="spellEnd"/>
               </w:p>
             </w:tc>
           </w:sdtContent>
@@ -1123,11 +1175,9 @@
                 <w:pPr>
                   <w:pStyle w:val="Heading1"/>
                 </w:pPr>
-                <w:proofErr w:type="spellStart"/>
                 <w:r>
                   <w:t>VendorInvoiceNo_Lbl</w:t>
                 </w:r>
-                <w:proofErr w:type="spellEnd"/>
               </w:p>
             </w:tc>
           </w:sdtContent>
@@ -1178,11 +1228,9 @@
                 <w:tcW w:w="2160" w:type="dxa"/>
               </w:tcPr>
               <w:p>
-                <w:proofErr w:type="spellStart"/>
                 <w:r>
                   <w:t>VendorInvoiceNo</w:t>
                 </w:r>
-                <w:proofErr w:type="spellEnd"/>
               </w:p>
             </w:tc>
           </w:sdtContent>
@@ -1204,11 +1252,9 @@
                 <w:tcW w:w="2160" w:type="dxa"/>
               </w:tcPr>
               <w:p>
-                <w:proofErr w:type="spellStart"/>
                 <w:r>
                   <w:t>VendorOrderNo</w:t>
                 </w:r>
-                <w:proofErr w:type="spellEnd"/>
               </w:p>
             </w:tc>
           </w:sdtContent>
@@ -1275,11 +1321,9 @@
                 <w:pPr>
                   <w:pStyle w:val="Heading1"/>
                 </w:pPr>
-                <w:proofErr w:type="spellStart"/>
                 <w:r>
                   <w:t>No_PurchLine_Lbl</w:t>
                 </w:r>
-                <w:proofErr w:type="spellEnd"/>
               </w:p>
             </w:tc>
           </w:sdtContent>
@@ -1340,11 +1384,9 @@
                   <w:pStyle w:val="Heading1"/>
                   <w:jc w:val="right"/>
                 </w:pPr>
-                <w:proofErr w:type="spellStart"/>
                 <w:r>
                   <w:t>Qty_PurchLine_Lbl</w:t>
                 </w:r>
-                <w:proofErr w:type="spellEnd"/>
               </w:p>
             </w:tc>
           </w:sdtContent>
@@ -1373,11 +1415,9 @@
                 <w:pPr>
                   <w:pStyle w:val="Heading1"/>
                 </w:pPr>
-                <w:proofErr w:type="spellStart"/>
                 <w:r>
                   <w:t>UOM_PurchLine_Lbl</w:t>
                 </w:r>
-                <w:proofErr w:type="spellEnd"/>
               </w:p>
             </w:tc>
           </w:sdtContent>
@@ -1407,11 +1447,9 @@
                   <w:pStyle w:val="Heading1"/>
                   <w:jc w:val="right"/>
                 </w:pPr>
-                <w:proofErr w:type="spellStart"/>
                 <w:r>
                   <w:t>DirectUniCost_Lbl</w:t>
                 </w:r>
-                <w:proofErr w:type="spellEnd"/>
               </w:p>
             </w:tc>
           </w:sdtContent>
@@ -1441,11 +1479,9 @@
                   <w:pStyle w:val="Heading1"/>
                   <w:jc w:val="right"/>
                 </w:pPr>
-                <w:proofErr w:type="spellStart"/>
                 <w:r>
                   <w:t>VATAmtLineVAT_Lbl</w:t>
                 </w:r>
-                <w:proofErr w:type="spellEnd"/>
               </w:p>
             </w:tc>
           </w:sdtContent>
@@ -1475,11 +1511,9 @@
                   <w:pStyle w:val="Heading1"/>
                   <w:jc w:val="right"/>
                 </w:pPr>
-                <w:proofErr w:type="spellStart"/>
                 <w:r>
                   <w:t>ItemLineAmount_Lbl</w:t>
                 </w:r>
-                <w:proofErr w:type="spellEnd"/>
               </w:p>
             </w:tc>
           </w:sdtContent>
@@ -1649,7 +1683,6 @@
                             <w:szCs w:val="20"/>
                           </w:rPr>
                         </w:pPr>
-                        <w:proofErr w:type="spellStart"/>
                         <w:r>
                           <w:rPr>
                             <w:sz w:val="20"/>
@@ -1657,7 +1690,6 @@
                           </w:rPr>
                           <w:t>No_PurchLine</w:t>
                         </w:r>
-                        <w:proofErr w:type="spellEnd"/>
                       </w:p>
                     </w:tc>
                   </w:sdtContent>
@@ -1689,7 +1721,6 @@
                             <w:szCs w:val="20"/>
                           </w:rPr>
                         </w:pPr>
-                        <w:proofErr w:type="spellStart"/>
                         <w:r>
                           <w:rPr>
                             <w:sz w:val="20"/>
@@ -1697,7 +1728,6 @@
                           </w:rPr>
                           <w:t>Desc_PurchLine</w:t>
                         </w:r>
-                        <w:proofErr w:type="spellEnd"/>
                       </w:p>
                     </w:tc>
                   </w:sdtContent>
@@ -1730,7 +1760,6 @@
                             <w:szCs w:val="20"/>
                           </w:rPr>
                         </w:pPr>
-                        <w:proofErr w:type="spellStart"/>
                         <w:r>
                           <w:rPr>
                             <w:sz w:val="20"/>
@@ -1738,7 +1767,6 @@
                           </w:rPr>
                           <w:t>Qty_PurchLine</w:t>
                         </w:r>
-                        <w:proofErr w:type="spellEnd"/>
                       </w:p>
                     </w:tc>
                   </w:sdtContent>
@@ -1770,7 +1798,6 @@
                             <w:szCs w:val="20"/>
                           </w:rPr>
                         </w:pPr>
-                        <w:proofErr w:type="spellStart"/>
                         <w:r>
                           <w:rPr>
                             <w:sz w:val="20"/>
@@ -1778,7 +1805,6 @@
                           </w:rPr>
                           <w:t>UOM_PurchLine</w:t>
                         </w:r>
-                        <w:proofErr w:type="spellEnd"/>
                       </w:p>
                     </w:tc>
                   </w:sdtContent>
@@ -1811,7 +1837,6 @@
                             <w:szCs w:val="20"/>
                           </w:rPr>
                         </w:pPr>
-                        <w:proofErr w:type="spellStart"/>
                         <w:r>
                           <w:rPr>
                             <w:sz w:val="20"/>
@@ -1819,7 +1844,6 @@
                           </w:rPr>
                           <w:t>DirUnitCost_PurchLine</w:t>
                         </w:r>
-                        <w:proofErr w:type="spellEnd"/>
                       </w:p>
                     </w:tc>
                   </w:sdtContent>
@@ -1852,7 +1876,6 @@
                             <w:szCs w:val="20"/>
                           </w:rPr>
                         </w:pPr>
-                        <w:proofErr w:type="spellStart"/>
                         <w:r>
                           <w:rPr>
                             <w:sz w:val="20"/>
@@ -1860,7 +1883,6 @@
                           </w:rPr>
                           <w:t>PurchLine_VATPct</w:t>
                         </w:r>
-                        <w:proofErr w:type="spellEnd"/>
                       </w:p>
                     </w:tc>
                   </w:sdtContent>
@@ -1893,7 +1915,6 @@
                             <w:szCs w:val="20"/>
                           </w:rPr>
                         </w:pPr>
-                        <w:proofErr w:type="spellStart"/>
                         <w:r>
                           <w:rPr>
                             <w:sz w:val="20"/>
@@ -1901,7 +1922,6 @@
                           </w:rPr>
                           <w:t>LineAmt_PurchLine</w:t>
                         </w:r>
-                        <w:proofErr w:type="spellEnd"/>
                       </w:p>
                     </w:tc>
                   </w:sdtContent>
@@ -2064,14 +2084,12 @@
                     <w:b/>
                   </w:rPr>
                 </w:pPr>
-                <w:proofErr w:type="spellStart"/>
                 <w:r>
                   <w:rPr>
                     <w:b/>
                   </w:rPr>
                   <w:t>TotalExclVATText</w:t>
                 </w:r>
-                <w:proofErr w:type="spellEnd"/>
               </w:p>
             </w:tc>
           </w:sdtContent>
@@ -2102,14 +2120,12 @@
                 <w:pPr>
                   <w:jc w:val="right"/>
                 </w:pPr>
-                <w:proofErr w:type="spellStart"/>
                 <w:r>
                   <w:rPr>
                     <w:b/>
                   </w:rPr>
                   <w:t>TotalAmount</w:t>
                 </w:r>
-                <w:proofErr w:type="spellEnd"/>
               </w:p>
             </w:tc>
           </w:sdtContent>
@@ -2207,11 +2223,9 @@
                 <w:pPr>
                   <w:jc w:val="right"/>
                 </w:pPr>
-                <w:proofErr w:type="spellStart"/>
                 <w:r>
                   <w:t>VATAmountText</w:t>
                 </w:r>
-                <w:proofErr w:type="spellEnd"/>
               </w:p>
             </w:tc>
           </w:sdtContent>
@@ -2239,11 +2253,9 @@
                 <w:pPr>
                   <w:jc w:val="right"/>
                 </w:pPr>
-                <w:proofErr w:type="spellStart"/>
                 <w:r>
                   <w:t>TotalVATAmount</w:t>
                 </w:r>
-                <w:proofErr w:type="spellEnd"/>
               </w:p>
             </w:tc>
           </w:sdtContent>
@@ -2333,14 +2345,12 @@
                     <w:b/>
                   </w:rPr>
                 </w:pPr>
-                <w:proofErr w:type="spellStart"/>
                 <w:r>
                   <w:rPr>
                     <w:b/>
                   </w:rPr>
                   <w:t>TotalInclVATText</w:t>
                 </w:r>
-                <w:proofErr w:type="spellEnd"/>
               </w:p>
             </w:tc>
           </w:sdtContent>
@@ -2371,14 +2381,12 @@
                 <w:pPr>
                   <w:jc w:val="right"/>
                 </w:pPr>
-                <w:proofErr w:type="spellStart"/>
                 <w:r>
                   <w:rPr>
                     <w:b/>
                   </w:rPr>
                   <w:t>TotalAmountInclVAT</w:t>
                 </w:r>
-                <w:proofErr w:type="spellEnd"/>
               </w:p>
             </w:tc>
           </w:sdtContent>
@@ -2592,11 +2600,9 @@
               <w:pPr>
                 <w:pStyle w:val="Heading2"/>
               </w:pPr>
-              <w:proofErr w:type="spellStart"/>
               <w:r>
                 <w:t>CompanyHomePage_Lbl</w:t>
               </w:r>
-              <w:proofErr w:type="spellEnd"/>
             </w:p>
           </w:tc>
         </w:sdtContent>
@@ -2621,11 +2627,9 @@
               <w:pPr>
                 <w:pStyle w:val="Heading2"/>
               </w:pPr>
-              <w:proofErr w:type="spellStart"/>
               <w:r>
                 <w:t>CompanyPhoneNo_Lbl</w:t>
               </w:r>
-              <w:proofErr w:type="spellEnd"/>
             </w:p>
           </w:tc>
         </w:sdtContent>
@@ -2650,11 +2654,9 @@
               <w:pPr>
                 <w:pStyle w:val="Heading2"/>
               </w:pPr>
-              <w:proofErr w:type="spellStart"/>
               <w:r>
                 <w:t>CompanyEmail_Lbl</w:t>
               </w:r>
-              <w:proofErr w:type="spellEnd"/>
             </w:p>
           </w:tc>
         </w:sdtContent>
@@ -2678,11 +2680,9 @@
               <w:tcW w:w="4118" w:type="dxa"/>
             </w:tcPr>
             <w:p>
-              <w:proofErr w:type="spellStart"/>
               <w:r>
                 <w:t>CompanyHomePage</w:t>
               </w:r>
-              <w:proofErr w:type="spellEnd"/>
             </w:p>
           </w:tc>
         </w:sdtContent>
@@ -2704,11 +2704,9 @@
               <w:tcW w:w="1958" w:type="dxa"/>
             </w:tcPr>
             <w:p>
-              <w:proofErr w:type="spellStart"/>
               <w:r>
                 <w:t>CompanyPhoneNo</w:t>
               </w:r>
-              <w:proofErr w:type="spellEnd"/>
             </w:p>
           </w:tc>
         </w:sdtContent>
@@ -2730,11 +2728,9 @@
               <w:tcW w:w="4118" w:type="dxa"/>
             </w:tcPr>
             <w:p>
-              <w:proofErr w:type="spellStart"/>
               <w:r>
                 <w:t>CompanyEMail</w:t>
               </w:r>
-              <w:proofErr w:type="spellEnd"/>
             </w:p>
           </w:tc>
         </w:sdtContent>
@@ -2839,7 +2835,6 @@
               <w:text/>
             </w:sdtPr>
             <w:sdtContent>
-              <w:proofErr w:type="spellStart"/>
               <w:r>
                 <w:rPr>
                   <w:rFonts w:asciiTheme="minorHAnsi" w:hAnsiTheme="minorHAnsi" w:cstheme="minorHAnsi"/>
@@ -2848,7 +2843,6 @@
                 </w:rPr>
                 <w:t>DocumentTitle_Lbl</w:t>
               </w:r>
-              <w:proofErr w:type="spellEnd"/>
             </w:sdtContent>
           </w:sdt>
           <w:r>
@@ -2876,7 +2870,6 @@
               <w:text/>
             </w:sdtPr>
             <w:sdtContent>
-              <w:proofErr w:type="spellStart"/>
               <w:r>
                 <w:rPr>
                   <w:rFonts w:asciiTheme="minorHAnsi" w:hAnsiTheme="minorHAnsi" w:cstheme="minorHAnsi"/>
@@ -2885,7 +2878,6 @@
                 </w:rPr>
                 <w:t>No_PurchHeader</w:t>
               </w:r>
-              <w:proofErr w:type="spellEnd"/>
             </w:sdtContent>
           </w:sdt>
         </w:p>
@@ -2913,7 +2905,6 @@
                   <w:szCs w:val="22"/>
                 </w:rPr>
               </w:pPr>
-              <w:proofErr w:type="spellStart"/>
               <w:r>
                 <w:rPr>
                   <w:rFonts w:cstheme="minorHAnsi"/>
@@ -2921,7 +2912,6 @@
                 </w:rPr>
                 <w:t>DocumentDate</w:t>
               </w:r>
-              <w:proofErr w:type="spellEnd"/>
             </w:p>
           </w:sdtContent>
         </w:sdt>
@@ -2947,14 +2937,12 @@
               <w:text/>
             </w:sdtPr>
             <w:sdtContent>
-              <w:proofErr w:type="spellStart"/>
               <w:r>
                 <w:rPr>
                   <w:rFonts w:cstheme="minorHAnsi"/>
                 </w:rPr>
                 <w:t>Page_Lbl</w:t>
               </w:r>
-              <w:proofErr w:type="spellEnd"/>
             </w:sdtContent>
           </w:sdt>
           <w:r>
@@ -3109,11 +3097,9 @@
               <w:text/>
             </w:sdtPr>
             <w:sdtContent>
-              <w:proofErr w:type="spellStart"/>
               <w:r>
                 <w:t>DocumentTitle_Lbl</w:t>
               </w:r>
-              <w:proofErr w:type="spellEnd"/>
             </w:sdtContent>
           </w:sdt>
           <w:r>
@@ -3131,11 +3117,9 @@
               <w:text/>
             </w:sdtPr>
             <w:sdtContent>
-              <w:proofErr w:type="spellStart"/>
               <w:r>
                 <w:t>No_PurchHeader</w:t>
               </w:r>
-              <w:proofErr w:type="spellEnd"/>
             </w:sdtContent>
           </w:sdt>
         </w:p>
@@ -3155,11 +3139,9 @@
               <w:pPr>
                 <w:pStyle w:val="Subtitle"/>
               </w:pPr>
-              <w:proofErr w:type="spellStart"/>
               <w:r>
                 <w:t>DocumentDate</w:t>
               </w:r>
-              <w:proofErr w:type="spellEnd"/>
             </w:p>
           </w:sdtContent>
         </w:sdt>
@@ -3179,11 +3161,9 @@
               <w:text/>
             </w:sdtPr>
             <w:sdtContent>
-              <w:proofErr w:type="spellStart"/>
               <w:r>
                 <w:t>Page_Lbl</w:t>
               </w:r>
-              <w:proofErr w:type="spellEnd"/>
             </w:sdtContent>
           </w:sdt>
           <w:r>
@@ -4512,6 +4492,7 @@
     <w:rsid w:val="00377D7B"/>
     <w:rsid w:val="003B4E73"/>
     <w:rsid w:val="003E39BD"/>
+    <w:rsid w:val="00471322"/>
     <w:rsid w:val="004A6305"/>
     <w:rsid w:val="0052071E"/>
     <w:rsid w:val="005954E4"/>
@@ -4543,6 +4524,7 @@
     <w:rsid w:val="00947668"/>
     <w:rsid w:val="009A3957"/>
     <w:rsid w:val="00A45317"/>
+    <w:rsid w:val="00AA5F24"/>
     <w:rsid w:val="00AA7B04"/>
     <w:rsid w:val="00AD1E20"/>
     <w:rsid w:val="00AE1CD3"/>
@@ -5051,18 +5033,6 @@
     <w:name w:val="8A02928710804C16ABBDEF5544AE5693"/>
     <w:rsid w:val="00845ABD"/>
   </w:style>
-  <w:style w:type="paragraph" w:customStyle="1" w:styleId="C3C8F42419BC4CF19A81C875FEB126C8">
-    <w:name w:val="C3C8F42419BC4CF19A81C875FEB126C8"/>
-    <w:rsid w:val="00845ABD"/>
-  </w:style>
-  <w:style w:type="paragraph" w:customStyle="1" w:styleId="644575690FA0464D847145EF11CA0989">
-    <w:name w:val="644575690FA0464D847145EF11CA0989"/>
-    <w:rsid w:val="00845ABD"/>
-  </w:style>
-  <w:style w:type="paragraph" w:customStyle="1" w:styleId="B8F3BA27E3374E15A18EF017A46592C4">
-    <w:name w:val="B8F3BA27E3374E15A18EF017A46592C4"/>
-    <w:rsid w:val="00845ABD"/>
-  </w:style>
   <w:style w:type="paragraph" w:customStyle="1" w:styleId="CC73F41B86934876B06443C7FA7A1F10">
     <w:name w:val="CC73F41B86934876B06443C7FA7A1F10"/>
     <w:rsid w:val="008C48D7"/>
@@ -5354,7 +5324,11 @@
 </a:theme>
 </file>
 
-<file path=customXml/item1.xml>��< ? x m l   v e r s i o n = " 1 . 0 "   e n c o d i n g = " u t f - 1 6 " ? > < N a v W o r d R e p o r t X m l P a r t   x m l n s = " u r n : m i c r o s o f t - d y n a m i c s - n a v / r e p o r t s / S t a n d a r d _ P u r c h a s e _ O r d e r / 1 3 2 2 / " > +<file path=customXml/item1.xml><?xml version="1.0" encoding="utf-8"?>
+<b:Sources xmlns:b="http://schemas.openxmlformats.org/officeDocument/2006/bibliography" xmlns="http://schemas.openxmlformats.org/officeDocument/2006/bibliography" SelectedStyle="\APASixthEditionOfficeOnline.xsl" StyleName="APA" Version="6"/>
+</file>
+
+<file path=customXml/item2.xml>��< ? x m l   v e r s i o n = " 1 . 0 "   e n c o d i n g = " u t f - 1 6 " ? > < N a v W o r d R e p o r t X m l P a r t   x m l n s = " u r n : m i c r o s o f t - d y n a m i c s - n a v / r e p o r t s / S t a n d a r d _ P u r c h a s e _ O r d e r / 1 3 2 2 / " >   
      < B C R e p o r t I n f o r m a t i o n >   
@@ -5925,22 +5899,18 @@
  < / N a v W o r d R e p o r t X m l P a r t > 
 </file>
 
-<file path=customXml/item2.xml><?xml version="1.0" encoding="utf-8"?>
-<b:Sources xmlns:b="http://schemas.openxmlformats.org/officeDocument/2006/bibliography" xmlns="http://schemas.openxmlformats.org/officeDocument/2006/bibliography" SelectedStyle="\APASixthEditionOfficeOnline.xsl" StyleName="APA" Version="6"/>
-</file>
-
 <file path=customXml/itemProps1.xml><?xml version="1.0" encoding="utf-8"?>
-<ds:datastoreItem xmlns:ds="http://schemas.openxmlformats.org/officeDocument/2006/customXml" ds:itemID="{7C9D7B99-3F0A-4DC8-9D28-B3E523DBEA5C}">
+<ds:datastoreItem xmlns:ds="http://schemas.openxmlformats.org/officeDocument/2006/customXml" ds:itemID="{7320341C-6788-4F0C-B9EA-269F5F4EA422}">
   <ds:schemaRefs>
-    <ds:schemaRef ds:uri="urn:microsoft-dynamics-nav/reports/Standard_Purchase_Order/1322/"/>
+    <ds:schemaRef ds:uri="http://schemas.openxmlformats.org/officeDocument/2006/bibliography"/>
   </ds:schemaRefs>
 </ds:datastoreItem>
 </file>
 
 <file path=customXml/itemProps2.xml><?xml version="1.0" encoding="utf-8"?>
-<ds:datastoreItem xmlns:ds="http://schemas.openxmlformats.org/officeDocument/2006/customXml" ds:itemID="{7320341C-6788-4F0C-B9EA-269F5F4EA422}">
+<ds:datastoreItem xmlns:ds="http://schemas.openxmlformats.org/officeDocument/2006/customXml" ds:itemID="{7C9D7B99-3F0A-4DC8-9D28-B3E523DBEA5C}">
   <ds:schemaRefs>
-    <ds:schemaRef ds:uri="http://schemas.openxmlformats.org/officeDocument/2006/bibliography"/>
+    <ds:schemaRef ds:uri="urn:microsoft-dynamics-nav/reports/Standard_Purchase_Order/1322/"/>
   </ds:schemaRefs>
 </ds:datastoreItem>
 </file>

</xml_diff>